<commit_message>
Modify export to word and route
</commit_message>
<xml_diff>
--- a/public/word_template/Material_Template.docx
+++ b/public/word_template/Material_Template.docx
@@ -628,7 +628,30 @@
           <w:tcPr>
             <w:tcW w:w="9207" w:type="dxa"/>
           </w:tcPr>
-          <w:p/>
+          <w:p>
+            <w:r>
+              <w:t>[</w:t>
+            </w:r>
+            <w:proofErr w:type="spellStart"/>
+            <w:r>
+              <w:t>informasi_umum</w:t>
+            </w:r>
+            <w:proofErr w:type="spellEnd"/>
+            <w:r>
+              <w:t>.</w:t>
+            </w:r>
+            <w:proofErr w:type="spellStart"/>
+            <w:r>
+              <w:rPr>
+                <w:lang w:val="en-US"/>
+              </w:rPr>
+              <w:t>profil_pelajar_pancasila</w:t>
+            </w:r>
+            <w:proofErr w:type="spellEnd"/>
+            <w:r>
+              <w:t>]</w:t>
+            </w:r>
+          </w:p>
         </w:tc>
       </w:tr>
     </w:tbl>
@@ -927,7 +950,30 @@
           <w:tcPr>
             <w:tcW w:w="9207" w:type="dxa"/>
           </w:tcPr>
-          <w:p/>
+          <w:p>
+            <w:r>
+              <w:t>[</w:t>
+            </w:r>
+            <w:proofErr w:type="spellStart"/>
+            <w:r>
+              <w:t>informasi_umum</w:t>
+            </w:r>
+            <w:proofErr w:type="spellEnd"/>
+            <w:r>
+              <w:t>.</w:t>
+            </w:r>
+            <w:proofErr w:type="spellStart"/>
+            <w:r>
+              <w:rPr>
+                <w:lang w:val="en-US"/>
+              </w:rPr>
+              <w:t>target_peserta_didik</w:t>
+            </w:r>
+            <w:proofErr w:type="spellEnd"/>
+            <w:r>
+              <w:t>]</w:t>
+            </w:r>
+          </w:p>
         </w:tc>
       </w:tr>
     </w:tbl>
@@ -1001,7 +1047,30 @@
           <w:tcPr>
             <w:tcW w:w="9207" w:type="dxa"/>
           </w:tcPr>
-          <w:p/>
+          <w:p>
+            <w:r>
+              <w:t>[</w:t>
+            </w:r>
+            <w:proofErr w:type="spellStart"/>
+            <w:r>
+              <w:t>informasi_umum</w:t>
+            </w:r>
+            <w:proofErr w:type="spellEnd"/>
+            <w:r>
+              <w:t>.</w:t>
+            </w:r>
+            <w:proofErr w:type="spellStart"/>
+            <w:r>
+              <w:rPr>
+                <w:lang w:val="en-US"/>
+              </w:rPr>
+              <w:t>model_pembelajaran</w:t>
+            </w:r>
+            <w:proofErr w:type="spellEnd"/>
+            <w:r>
+              <w:t>]</w:t>
+            </w:r>
+          </w:p>
         </w:tc>
       </w:tr>
     </w:tbl>
@@ -1497,6 +1566,14 @@
             <w:tcW w:w="9207" w:type="dxa"/>
           </w:tcPr>
           <w:p>
+            <w:pPr>
+              <w:pStyle w:val="ListParagraph"/>
+              <w:numPr>
+                <w:ilvl w:val="0"/>
+                <w:numId w:val="12"/>
+              </w:numPr>
+              <w:ind w:left="454" w:hanging="426"/>
+            </w:pPr>
             <w:r>
               <w:t>[</w:t>
             </w:r>
@@ -2143,17 +2220,29 @@
           <w:pPr>
             <w:pStyle w:val="Footer"/>
             <w:jc w:val="right"/>
+            <w:rPr>
+              <w:lang w:val="en-US"/>
+            </w:rPr>
           </w:pPr>
           <w:r>
-            <w:t xml:space="preserve">05 </w:t>
+            <w:rPr>
+              <w:lang w:val="en-US"/>
+            </w:rPr>
+            <w:t>[</w:t>
           </w:r>
           <w:proofErr w:type="spellStart"/>
           <w:r>
-            <w:t>January</w:t>
+            <w:rPr>
+              <w:lang w:val="en-US"/>
+            </w:rPr>
+            <w:t>format_date_time</w:t>
           </w:r>
           <w:proofErr w:type="spellEnd"/>
           <w:r>
-            <w:t xml:space="preserve"> 2024, 21:20</w:t>
+            <w:rPr>
+              <w:lang w:val="en-US"/>
+            </w:rPr>
+            <w:t>]</w:t>
           </w:r>
         </w:p>
       </w:tc>
@@ -3281,6 +3370,92 @@
     </w:lvl>
   </w:abstractNum>
   <w:abstractNum w:abstractNumId="10" w15:restartNumberingAfterBreak="0">
+    <w:nsid w:val="75564136"/>
+    <w:multiLevelType w:val="hybridMultilevel"/>
+    <w:tmpl w:val="D144B8FC"/>
+    <w:lvl w:ilvl="0" w:tplc="0409000F">
+      <w:start w:val="1"/>
+      <w:numFmt w:val="decimal"/>
+      <w:lvlText w:val="%1."/>
+      <w:lvlJc w:val="left"/>
+      <w:pPr>
+        <w:ind w:left="720" w:hanging="360"/>
+      </w:pPr>
+    </w:lvl>
+    <w:lvl w:ilvl="1" w:tplc="04090019" w:tentative="1">
+      <w:start w:val="1"/>
+      <w:numFmt w:val="lowerLetter"/>
+      <w:lvlText w:val="%2."/>
+      <w:lvlJc w:val="left"/>
+      <w:pPr>
+        <w:ind w:left="1440" w:hanging="360"/>
+      </w:pPr>
+    </w:lvl>
+    <w:lvl w:ilvl="2" w:tplc="0409001B" w:tentative="1">
+      <w:start w:val="1"/>
+      <w:numFmt w:val="lowerRoman"/>
+      <w:lvlText w:val="%3."/>
+      <w:lvlJc w:val="right"/>
+      <w:pPr>
+        <w:ind w:left="2160" w:hanging="180"/>
+      </w:pPr>
+    </w:lvl>
+    <w:lvl w:ilvl="3" w:tplc="0409000F" w:tentative="1">
+      <w:start w:val="1"/>
+      <w:numFmt w:val="decimal"/>
+      <w:lvlText w:val="%4."/>
+      <w:lvlJc w:val="left"/>
+      <w:pPr>
+        <w:ind w:left="2880" w:hanging="360"/>
+      </w:pPr>
+    </w:lvl>
+    <w:lvl w:ilvl="4" w:tplc="04090019" w:tentative="1">
+      <w:start w:val="1"/>
+      <w:numFmt w:val="lowerLetter"/>
+      <w:lvlText w:val="%5."/>
+      <w:lvlJc w:val="left"/>
+      <w:pPr>
+        <w:ind w:left="3600" w:hanging="360"/>
+      </w:pPr>
+    </w:lvl>
+    <w:lvl w:ilvl="5" w:tplc="0409001B" w:tentative="1">
+      <w:start w:val="1"/>
+      <w:numFmt w:val="lowerRoman"/>
+      <w:lvlText w:val="%6."/>
+      <w:lvlJc w:val="right"/>
+      <w:pPr>
+        <w:ind w:left="4320" w:hanging="180"/>
+      </w:pPr>
+    </w:lvl>
+    <w:lvl w:ilvl="6" w:tplc="0409000F" w:tentative="1">
+      <w:start w:val="1"/>
+      <w:numFmt w:val="decimal"/>
+      <w:lvlText w:val="%7."/>
+      <w:lvlJc w:val="left"/>
+      <w:pPr>
+        <w:ind w:left="5040" w:hanging="360"/>
+      </w:pPr>
+    </w:lvl>
+    <w:lvl w:ilvl="7" w:tplc="04090019" w:tentative="1">
+      <w:start w:val="1"/>
+      <w:numFmt w:val="lowerLetter"/>
+      <w:lvlText w:val="%8."/>
+      <w:lvlJc w:val="left"/>
+      <w:pPr>
+        <w:ind w:left="5760" w:hanging="360"/>
+      </w:pPr>
+    </w:lvl>
+    <w:lvl w:ilvl="8" w:tplc="0409001B" w:tentative="1">
+      <w:start w:val="1"/>
+      <w:numFmt w:val="lowerRoman"/>
+      <w:lvlText w:val="%9."/>
+      <w:lvlJc w:val="right"/>
+      <w:pPr>
+        <w:ind w:left="6480" w:hanging="180"/>
+      </w:pPr>
+    </w:lvl>
+  </w:abstractNum>
+  <w:abstractNum w:abstractNumId="11" w15:restartNumberingAfterBreak="0">
     <w:nsid w:val="7CEE063B"/>
     <w:multiLevelType w:val="hybridMultilevel"/>
     <w:tmpl w:val="90BC150C"/>
@@ -3391,13 +3566,16 @@
     <w:abstractNumId w:val="4"/>
   </w:num>
   <w:num w:numId="9" w16cid:durableId="1260262690">
-    <w:abstractNumId w:val="10"/>
+    <w:abstractNumId w:val="11"/>
   </w:num>
   <w:num w:numId="10" w16cid:durableId="1503398673">
     <w:abstractNumId w:val="6"/>
   </w:num>
   <w:num w:numId="11" w16cid:durableId="814296825">
     <w:abstractNumId w:val="3"/>
+  </w:num>
+  <w:num w:numId="12" w16cid:durableId="428626385">
+    <w:abstractNumId w:val="10"/>
   </w:num>
 </w:numbering>
 </file>

</xml_diff>

<commit_message>
Add Penilaian section in Word
</commit_message>
<xml_diff>
--- a/public/word_template/Material_Template.docx
+++ b/public/word_template/Material_Template.docx
@@ -1091,36 +1091,14 @@
     </w:tbl>
     <w:p>
       <w:pPr>
-        <w:spacing w:line="240" w:lineRule="auto"/>
+        <w:spacing w:line="259" w:lineRule="auto"/>
         <w:rPr>
           <w:b/>
+          <w:sz w:val="28"/>
           <w:szCs w:val="24"/>
         </w:rPr>
       </w:pPr>
-    </w:p>
-    <w:p>
-      <w:pPr>
-        <w:spacing w:line="240" w:lineRule="auto"/>
-        <w:rPr>
-          <w:b/>
-          <w:szCs w:val="24"/>
-        </w:rPr>
-      </w:pPr>
-    </w:p>
-    <w:p>
-      <w:pPr>
-        <w:spacing w:line="259" w:lineRule="auto"/>
-        <w:ind w:left="714" w:hanging="357"/>
-        <w:rPr>
-          <w:b/>
-          <w:szCs w:val="24"/>
-        </w:rPr>
-      </w:pPr>
       <w:r>
-        <w:rPr>
-          <w:b/>
-          <w:szCs w:val="24"/>
-        </w:rPr>
         <w:br w:type="page"/>
       </w:r>
     </w:p>
@@ -2102,6 +2080,153 @@
             <w:proofErr w:type="spellEnd"/>
             <w:r>
               <w:t>]</w:t>
+            </w:r>
+          </w:p>
+          <w:p>
+            <w:pPr>
+              <w:pStyle w:val="ListParagraph"/>
+              <w:numPr>
+                <w:ilvl w:val="2"/>
+                <w:numId w:val="2"/>
+              </w:numPr>
+              <w:jc w:val="left"/>
+            </w:pPr>
+            <w:proofErr w:type="spellStart"/>
+            <w:r>
+              <w:rPr>
+                <w:b/>
+                <w:bCs/>
+                <w:lang w:val="en-US"/>
+              </w:rPr>
+              <w:t>Penilaian</w:t>
+            </w:r>
+            <w:proofErr w:type="spellEnd"/>
+            <w:r>
+              <w:t>:</w:t>
+            </w:r>
+          </w:p>
+          <w:p>
+            <w:pPr>
+              <w:pStyle w:val="ListParagraph"/>
+              <w:numPr>
+                <w:ilvl w:val="3"/>
+                <w:numId w:val="2"/>
+              </w:numPr>
+              <w:ind w:left="1729" w:hanging="425"/>
+              <w:jc w:val="left"/>
+            </w:pPr>
+            <w:r>
+              <w:t>[</w:t>
+            </w:r>
+            <w:proofErr w:type="spellStart"/>
+            <w:r>
+              <w:t>nilai</w:t>
+            </w:r>
+            <w:r>
+              <w:t>;repeat</w:t>
+            </w:r>
+            <w:proofErr w:type="spellEnd"/>
+            <w:r>
+              <w:t>=</w:t>
+            </w:r>
+            <w:proofErr w:type="spellStart"/>
+            <w:r>
+              <w:t>title</w:t>
+            </w:r>
+            <w:r>
+              <w:t>.penilaian</w:t>
+            </w:r>
+            <w:proofErr w:type="spellEnd"/>
+            <w:r>
+              <w:t xml:space="preserve">; </w:t>
+            </w:r>
+            <w:proofErr w:type="spellStart"/>
+            <w:r>
+              <w:t>repeatType</w:t>
+            </w:r>
+            <w:proofErr w:type="spellEnd"/>
+            <w:r>
+              <w:t>=</w:t>
+            </w:r>
+            <w:proofErr w:type="spellStart"/>
+            <w:r>
+              <w:t>list</w:t>
+            </w:r>
+            <w:proofErr w:type="spellEnd"/>
+            <w:r>
+              <w:t>]</w:t>
+            </w:r>
+            <w:r>
+              <w:rPr>
+                <w:b/>
+                <w:bCs/>
+              </w:rPr>
+              <w:t>[</w:t>
+            </w:r>
+            <w:r>
+              <w:rPr>
+                <w:b/>
+                <w:bCs/>
+              </w:rPr>
+              <w:t>nilai</w:t>
+            </w:r>
+            <w:r>
+              <w:rPr>
+                <w:b/>
+                <w:bCs/>
+                <w:lang w:val="en-US"/>
+              </w:rPr>
+              <w:t>.</w:t>
+            </w:r>
+            <w:proofErr w:type="spellStart"/>
+            <w:r>
+              <w:rPr>
+                <w:b/>
+                <w:bCs/>
+                <w:lang w:val="en-US"/>
+              </w:rPr>
+              <w:t>jenis</w:t>
+            </w:r>
+            <w:proofErr w:type="spellEnd"/>
+            <w:r>
+              <w:rPr>
+                <w:b/>
+                <w:bCs/>
+              </w:rPr>
+              <w:t>]</w:t>
+            </w:r>
+            <w:r>
+              <w:rPr>
+                <w:b/>
+                <w:bCs/>
+              </w:rPr>
+              <w:t xml:space="preserve">: </w:t>
+            </w:r>
+            <w:r>
+              <w:t>[</w:t>
+            </w:r>
+            <w:r>
+              <w:t>nilai</w:t>
+            </w:r>
+            <w:r>
+              <w:rPr>
+                <w:lang w:val="en-US"/>
+              </w:rPr>
+              <w:t>.</w:t>
+            </w:r>
+            <w:proofErr w:type="spellStart"/>
+            <w:r>
+              <w:rPr>
+                <w:lang w:val="en-US"/>
+              </w:rPr>
+              <w:t>bobot</w:t>
+            </w:r>
+            <w:proofErr w:type="spellEnd"/>
+            <w:r>
+              <w:t>]</w:t>
+            </w:r>
+            <w:r>
+              <w:t>%</w:t>
             </w:r>
           </w:p>
         </w:tc>
@@ -2477,7 +2602,7 @@
   <w:abstractNum w:abstractNumId="1" w15:restartNumberingAfterBreak="0">
     <w:nsid w:val="093F6221"/>
     <w:multiLevelType w:val="multilevel"/>
-    <w:tmpl w:val="F014B60E"/>
+    <w:tmpl w:val="13A284DE"/>
     <w:lvl w:ilvl="0">
       <w:start w:val="1"/>
       <w:numFmt w:val="decimal"/>
@@ -2518,15 +2643,12 @@
     </w:lvl>
     <w:lvl w:ilvl="3">
       <w:start w:val="1"/>
-      <w:numFmt w:val="decimal"/>
+      <w:numFmt w:val="lowerLetter"/>
       <w:lvlText w:val="%4."/>
       <w:lvlJc w:val="left"/>
       <w:pPr>
         <w:ind w:left="2880" w:hanging="360"/>
       </w:pPr>
-      <w:rPr>
-        <w:rFonts w:hint="default"/>
-      </w:rPr>
     </w:lvl>
     <w:lvl w:ilvl="4">
       <w:start w:val="1"/>

</xml_diff>